<commit_message>
final commit for 8/3
</commit_message>
<xml_diff>
--- a/in-class/8-3 Class Material/Git_File_Recovery.docx
+++ b/in-class/8-3 Class Material/Git_File_Recovery.docx
@@ -84,19 +84,7 @@
         </w:numPr>
       </w:pPr>
       <w:r>
-        <w:t>If your</w:t>
-      </w:r>
-      <w:r>
-        <w:t xml:space="preserve"> </w:t>
-      </w:r>
-      <w:r>
-        <w:t>RStudio Project is also on</w:t>
-      </w:r>
-      <w:r>
-        <w:t xml:space="preserve"> </w:t>
-      </w:r>
-      <w:r>
-        <w:t>OneDrive/Google Drive</w:t>
+        <w:t>Avoiding issues with RStudio /Git / GitHuv</w:t>
       </w:r>
     </w:p>
     <w:p>
@@ -108,16 +96,25 @@
         </w:numPr>
       </w:pPr>
       <w:r>
-        <w:t>Turn off a</w:t>
-      </w:r>
-      <w:r>
-        <w:t>uto</w:t>
-      </w:r>
-      <w:r>
-        <w:t xml:space="preserve">save </w:t>
-      </w:r>
-      <w:r>
-        <w:t>(warning that always appears)</w:t>
+        <w:t>I</w:t>
+      </w:r>
+      <w:r>
+        <w:t xml:space="preserve">t is best not to save your </w:t>
+      </w:r>
+      <w:r>
+        <w:t xml:space="preserve">RStudio Project </w:t>
+      </w:r>
+      <w:r>
+        <w:t>i</w:t>
+      </w:r>
+      <w:r>
+        <w:t>n</w:t>
+      </w:r>
+      <w:r>
+        <w:t xml:space="preserve"> </w:t>
+      </w:r>
+      <w:r>
+        <w:t>OneDrive/Google Drive</w:t>
       </w:r>
     </w:p>
     <w:p>
@@ -129,10 +126,16 @@
         </w:numPr>
       </w:pPr>
       <w:r>
-        <w:t xml:space="preserve">Avoid constant </w:t>
-      </w:r>
-      <w:r>
-        <w:t>writing to a large data file</w:t>
+        <w:t>Turn off a</w:t>
+      </w:r>
+      <w:r>
+        <w:t>uto</w:t>
+      </w:r>
+      <w:r>
+        <w:t>save</w:t>
+      </w:r>
+      <w:r>
+        <w:t xml:space="preserve"> for files in Project</w:t>
       </w:r>
     </w:p>
     <w:p>
@@ -144,6 +147,36 @@
         </w:numPr>
       </w:pPr>
       <w:r>
+        <w:t xml:space="preserve">Avoid opening files </w:t>
+      </w:r>
+      <w:r>
+        <w:t>in multiple programs</w:t>
+      </w:r>
+    </w:p>
+    <w:p>
+      <w:pPr>
+        <w:pStyle w:val="ListParagraph"/>
+        <w:numPr>
+          <w:ilvl w:val="1"/>
+          <w:numId w:val="2"/>
+        </w:numPr>
+      </w:pPr>
+      <w:r>
+        <w:t xml:space="preserve">Avoid constant </w:t>
+      </w:r>
+      <w:r>
+        <w:t>writing to a large data file</w:t>
+      </w:r>
+    </w:p>
+    <w:p>
+      <w:pPr>
+        <w:pStyle w:val="ListParagraph"/>
+        <w:numPr>
+          <w:ilvl w:val="1"/>
+          <w:numId w:val="2"/>
+        </w:numPr>
+      </w:pPr>
+      <w:r>
         <w:t xml:space="preserve">Add </w:t>
       </w:r>
       <w:r>
@@ -165,19 +198,8 @@
           <w:i/>
           <w:iCs/>
         </w:rPr>
-        <w:t>.</w:t>
-      </w:r>
-      <w:proofErr w:type="spellStart"/>
-      <w:r>
-        <w:rPr>
-          <w:b/>
-          <w:bCs/>
-          <w:i/>
-          <w:iCs/>
-        </w:rPr>
-        <w:t>gitignore</w:t>
-      </w:r>
-      <w:proofErr w:type="spellEnd"/>
+        <w:t>.gitignore</w:t>
+      </w:r>
       <w:r>
         <w:t xml:space="preserve"> </w:t>
       </w:r>
@@ -191,6 +213,18 @@
         <w:t xml:space="preserve"> </w:t>
       </w:r>
     </w:p>
+    <w:p>
+      <w:pPr>
+        <w:pStyle w:val="ListParagraph"/>
+        <w:numPr>
+          <w:ilvl w:val="1"/>
+          <w:numId w:val="2"/>
+        </w:numPr>
+      </w:pPr>
+      <w:r>
+        <w:t>Don't amend commits</w:t>
+      </w:r>
+    </w:p>
     <w:p/>
     <w:p>
       <w:pPr>
@@ -255,7 +289,6 @@
       <w:r>
         <w:t xml:space="preserve">d </w:t>
       </w:r>
-      <w:proofErr w:type="spellStart"/>
       <w:r>
         <w:rPr>
           <w:b/>
@@ -265,7 +298,6 @@
         </w:rPr>
         <w:t>stuff.R</w:t>
       </w:r>
-      <w:proofErr w:type="spellEnd"/>
       <w:r>
         <w:t xml:space="preserve">.  She then creates a new commit (#18) and </w:t>
       </w:r>
@@ -293,7 +325,6 @@
       <w:r>
         <w:t xml:space="preserve"> has also edited </w:t>
       </w:r>
-      <w:proofErr w:type="spellStart"/>
       <w:r>
         <w:rPr>
           <w:b/>
@@ -303,7 +334,6 @@
         </w:rPr>
         <w:t>stuff.R</w:t>
       </w:r>
-      <w:proofErr w:type="spellEnd"/>
       <w:r>
         <w:t>.  Here are the scenarios:</w:t>
       </w:r>
@@ -369,9 +399,14 @@
         <w:t>Pull</w:t>
       </w:r>
       <w:r>
-        <w:t xml:space="preserve"> cannot be completed until he either undoes or commits the change to </w:t>
-      </w:r>
-      <w:proofErr w:type="spellStart"/>
+        <w:t xml:space="preserve"> cannot be completed </w:t>
+      </w:r>
+      <w:r>
+        <w:t>because he has not committed his changes</w:t>
+      </w:r>
+      <w:r>
+        <w:t xml:space="preserve"> to </w:t>
+      </w:r>
       <w:r>
         <w:rPr>
           <w:b/>
@@ -382,7 +417,6 @@
         </w:rPr>
         <w:t>stuff.R</w:t>
       </w:r>
-      <w:proofErr w:type="spellEnd"/>
       <w:r>
         <w:t xml:space="preserve"> </w:t>
       </w:r>
@@ -647,7 +681,6 @@
       <w:r>
         <w:t xml:space="preserve">If the </w:t>
       </w:r>
-      <w:proofErr w:type="spellStart"/>
       <w:r>
         <w:rPr>
           <w:b/>
@@ -657,7 +690,6 @@
         </w:rPr>
         <w:t>stuff.R</w:t>
       </w:r>
-      <w:proofErr w:type="spellEnd"/>
       <w:r>
         <w:t xml:space="preserve"> files are mergeable</w:t>
       </w:r>
@@ -712,7 +744,6 @@
       <w:r>
         <w:t xml:space="preserve">If the </w:t>
       </w:r>
-      <w:proofErr w:type="spellStart"/>
       <w:r>
         <w:rPr>
           <w:b/>
@@ -722,14 +753,12 @@
         </w:rPr>
         <w:t>stuff.R</w:t>
       </w:r>
-      <w:proofErr w:type="spellEnd"/>
       <w:r>
         <w:t xml:space="preserve"> files are not mergeable</w:t>
       </w:r>
       <w:r>
         <w:t xml:space="preserve">, then Bob will have to manually edit </w:t>
       </w:r>
-      <w:proofErr w:type="spellStart"/>
       <w:r>
         <w:rPr>
           <w:b/>
@@ -739,7 +768,6 @@
         </w:rPr>
         <w:t>stuff.R</w:t>
       </w:r>
-      <w:proofErr w:type="spellEnd"/>
       <w:r>
         <w:t xml:space="preserve"> and then send a merge instruction to Git.  Once done, he can then </w:t>
       </w:r>
@@ -765,7 +793,13 @@
         <w:t>Push</w:t>
       </w:r>
       <w:r>
-        <w:t xml:space="preserve"> the merged commit.</w:t>
+        <w:t xml:space="preserve"> the merged commit</w:t>
+      </w:r>
+      <w:r>
+        <w:t xml:space="preserve"> (#19)</w:t>
+      </w:r>
+      <w:r>
+        <w:t>.</w:t>
       </w:r>
     </w:p>
     <w:p/>
@@ -791,7 +825,6 @@
       <w:r>
         <w:t xml:space="preserve"> means that the changes to the different </w:t>
       </w:r>
-      <w:proofErr w:type="spellStart"/>
       <w:r>
         <w:rPr>
           <w:b/>
@@ -801,7 +834,6 @@
         </w:rPr>
         <w:t>stuff.R</w:t>
       </w:r>
-      <w:proofErr w:type="spellEnd"/>
       <w:r>
         <w:t xml:space="preserve"> </w:t>
       </w:r>
@@ -975,6 +1007,7 @@
           <w:sz w:val="20"/>
           <w:szCs w:val="20"/>
         </w:rPr>
+        <w:lastRenderedPageBreak/>
         <w:t># this is the code for the second file</w:t>
       </w:r>
       <w:r>
@@ -2966,24 +2999,6 @@
 </file>
 
 <file path=customXml/item1.xml><?xml version="1.0" encoding="utf-8"?>
-<p:properties xmlns:p="http://schemas.microsoft.com/office/2006/metadata/properties" xmlns:xsi="http://www.w3.org/2001/XMLSchema-instance" xmlns:pc="http://schemas.microsoft.com/office/infopath/2007/PartnerControls">
-  <documentManagement>
-    <_ip_UnifiedCompliancePolicyUIAction xmlns="http://schemas.microsoft.com/sharepoint/v3" xsi:nil="true"/>
-    <_ip_UnifiedCompliancePolicyProperties xmlns="http://schemas.microsoft.com/sharepoint/v3" xsi:nil="true"/>
-  </documentManagement>
-</p:properties>
-</file>
-
-<file path=customXml/item2.xml><?xml version="1.0" encoding="utf-8"?>
-<?mso-contentType ?>
-<FormTemplates xmlns="http://schemas.microsoft.com/sharepoint/v3/contenttype/forms">
-  <Display>DocumentLibraryForm</Display>
-  <Edit>DocumentLibraryForm</Edit>
-  <New>DocumentLibraryForm</New>
-</FormTemplates>
-</file>
-
-<file path=customXml/item3.xml><?xml version="1.0" encoding="utf-8"?>
 <ct:contentTypeSchema xmlns:ct="http://schemas.microsoft.com/office/2006/metadata/contentType" xmlns:ma="http://schemas.microsoft.com/office/2006/metadata/properties/metaAttributes" ct:_="" ma:_="" ma:contentTypeName="Document" ma:contentTypeID="0x0101003DB5B97B54300B4889C1AC7361F68213" ma:contentTypeVersion="14" ma:contentTypeDescription="Create a new document." ma:contentTypeScope="" ma:versionID="b3a4fb828f3a04ce1ee1646d58eb04a7">
   <xsd:schema xmlns:xsd="http://www.w3.org/2001/XMLSchema" xmlns:xs="http://www.w3.org/2001/XMLSchema" xmlns:p="http://schemas.microsoft.com/office/2006/metadata/properties" xmlns:ns1="http://schemas.microsoft.com/sharepoint/v3" xmlns:ns2="0b3136f0-a1b3-4de4-aaf6-47b51dbb702c" xmlns:ns3="3076eba4-c0ca-4bad-b773-16a3112e7607" targetNamespace="http://schemas.microsoft.com/office/2006/metadata/properties" ma:root="true" ma:fieldsID="fc7abf6f59e632741c2abb53f83e984a" ns1:_="" ns2:_="" ns3:_="">
     <xsd:import namespace="http://schemas.microsoft.com/sharepoint/v3"/>
@@ -3217,25 +3232,25 @@
 </ct:contentTypeSchema>
 </file>
 
-<file path=customXml/itemProps1.xml><?xml version="1.0" encoding="utf-8"?>
-<ds:datastoreItem xmlns:ds="http://schemas.openxmlformats.org/officeDocument/2006/customXml" ds:itemID="{AB86B7F9-7BBB-4F5E-9147-4E6A9DEE4F0E}">
-  <ds:schemaRefs>
-    <ds:schemaRef ds:uri="http://schemas.microsoft.com/office/2006/metadata/properties"/>
-    <ds:schemaRef ds:uri="http://schemas.microsoft.com/office/infopath/2007/PartnerControls"/>
-    <ds:schemaRef ds:uri="http://schemas.microsoft.com/sharepoint/v3"/>
-  </ds:schemaRefs>
-</ds:datastoreItem>
+<file path=customXml/item2.xml><?xml version="1.0" encoding="utf-8"?>
+<?mso-contentType ?>
+<FormTemplates xmlns="http://schemas.microsoft.com/sharepoint/v3/contenttype/forms">
+  <Display>DocumentLibraryForm</Display>
+  <Edit>DocumentLibraryForm</Edit>
+  <New>DocumentLibraryForm</New>
+</FormTemplates>
 </file>
 
-<file path=customXml/itemProps2.xml><?xml version="1.0" encoding="utf-8"?>
-<ds:datastoreItem xmlns:ds="http://schemas.openxmlformats.org/officeDocument/2006/customXml" ds:itemID="{127EBFA9-D4E0-4081-92BE-BF3472CE20DB}">
-  <ds:schemaRefs>
-    <ds:schemaRef ds:uri="http://schemas.microsoft.com/sharepoint/v3/contenttype/forms"/>
-  </ds:schemaRefs>
-</ds:datastoreItem>
+<file path=customXml/item3.xml><?xml version="1.0" encoding="utf-8"?>
+<p:properties xmlns:p="http://schemas.microsoft.com/office/2006/metadata/properties" xmlns:xsi="http://www.w3.org/2001/XMLSchema-instance" xmlns:pc="http://schemas.microsoft.com/office/infopath/2007/PartnerControls">
+  <documentManagement>
+    <_ip_UnifiedCompliancePolicyUIAction xmlns="http://schemas.microsoft.com/sharepoint/v3" xsi:nil="true"/>
+    <_ip_UnifiedCompliancePolicyProperties xmlns="http://schemas.microsoft.com/sharepoint/v3" xsi:nil="true"/>
+  </documentManagement>
+</p:properties>
 </file>
 
-<file path=customXml/itemProps3.xml><?xml version="1.0" encoding="utf-8"?>
+<file path=customXml/itemProps1.xml><?xml version="1.0" encoding="utf-8"?>
 <ds:datastoreItem xmlns:ds="http://schemas.openxmlformats.org/officeDocument/2006/customXml" ds:itemID="{5FC71751-2A2D-4934-B242-091550AD6DCA}">
   <ds:schemaRefs>
     <ds:schemaRef ds:uri="http://schemas.microsoft.com/office/2006/metadata/contentType"/>
@@ -3253,4 +3268,22 @@
     <ds:schemaRef ds:uri="http://schemas.microsoft.com/internal/obd"/>
   </ds:schemaRefs>
 </ds:datastoreItem>
+</file>
+
+<file path=customXml/itemProps2.xml><?xml version="1.0" encoding="utf-8"?>
+<ds:datastoreItem xmlns:ds="http://schemas.openxmlformats.org/officeDocument/2006/customXml" ds:itemID="{127EBFA9-D4E0-4081-92BE-BF3472CE20DB}">
+  <ds:schemaRefs>
+    <ds:schemaRef ds:uri="http://schemas.microsoft.com/sharepoint/v3/contenttype/forms"/>
+  </ds:schemaRefs>
+</ds:datastoreItem>
+</file>
+
+<file path=customXml/itemProps3.xml><?xml version="1.0" encoding="utf-8"?>
+<ds:datastoreItem xmlns:ds="http://schemas.openxmlformats.org/officeDocument/2006/customXml" ds:itemID="{AB86B7F9-7BBB-4F5E-9147-4E6A9DEE4F0E}">
+  <ds:schemaRefs>
+    <ds:schemaRef ds:uri="http://schemas.microsoft.com/office/2006/metadata/properties"/>
+    <ds:schemaRef ds:uri="http://schemas.microsoft.com/office/infopath/2007/PartnerControls"/>
+    <ds:schemaRef ds:uri="http://schemas.microsoft.com/sharepoint/v3"/>
+  </ds:schemaRefs>
+</ds:datastoreItem>
 </file>
</xml_diff>